<commit_message>
The source code was refactored, the Database class was created; Error messages added as modal
</commit_message>
<xml_diff>
--- a/generatory/contracts/documents/GZJ-zlecenie-aaaaa.docx
+++ b/generatory/contracts/documents/GZJ-zlecenie-aaaaa.docx
@@ -222,7 +222,7 @@
           <w:szCs w:val="24"/>
           <w:lang w:eastAsia="pl-PL"/>
         </w:rPr>
-        <w:t>Panią</w:t>
+        <w:t>Panem</w:t>
       </w:r>
       <w:r>
         <w:rPr>
@@ -259,7 +259,7 @@
           <w:szCs w:val="24"/>
           <w:lang w:eastAsia="pl-PL"/>
         </w:rPr>
-        <w:t>Katarzyną</w:t>
+        <w:t>Maciejem</w:t>
       </w:r>
       <w:proofErr w:type="spellEnd"/>
       <w:r>
@@ -285,7 +285,7 @@
           <w:szCs w:val="24"/>
           <w:lang w:eastAsia="pl-PL"/>
         </w:rPr>
-        <w:t>Faller</w:t>
+        <w:t>Karlińskim</w:t>
       </w:r>
       <w:proofErr w:type="spellEnd"/>
       <w:r>
@@ -333,7 +333,7 @@
           <w:szCs w:val="24"/>
           <w:lang w:eastAsia="pl-PL"/>
         </w:rPr>
-        <w:t>61-131</w:t>
+        <w:t>61-211</w:t>
       </w:r>
       <w:proofErr w:type="spellEnd"/>
       <w:r>
@@ -356,7 +356,7 @@
           <w:szCs w:val="24"/>
           <w:lang w:eastAsia="pl-PL"/>
         </w:rPr>
-        <w:t>ul. Katowicka</w:t>
+        <w:t>os. Oświecenia</w:t>
       </w:r>
       <w:r>
         <w:rPr>
@@ -379,7 +379,7 @@
           <w:szCs w:val="24"/>
           <w:lang w:eastAsia="pl-PL"/>
         </w:rPr>
-        <w:t>53A/45</w:t>
+        <w:t>98/60</w:t>
       </w:r>
       <w:proofErr w:type="spellEnd"/>
       <w:r>
@@ -426,7 +426,7 @@
           <w:szCs w:val="24"/>
           <w:lang w:eastAsia="pl-PL"/>
         </w:rPr>
-        <w:t>93092305326</w:t>
+        <w:t>92062414370</w:t>
       </w:r>
       <w:proofErr w:type="spellEnd"/>
       <w:r>
@@ -461,7 +461,7 @@
           <w:szCs w:val="24"/>
           <w:lang w:eastAsia="pl-PL"/>
         </w:rPr>
-        <w:t>ą</w:t>
+        <w:t>ym</w:t>
       </w:r>
       <w:proofErr w:type="spellEnd"/>
       <w:r>
@@ -507,7 +507,7 @@
           <w:szCs w:val="24"/>
           <w:lang w:eastAsia="pl-PL"/>
         </w:rPr>
-        <w:t>ą</w:t>
+        <w:t>ym</w:t>
       </w:r>
       <w:proofErr w:type="spellEnd"/>
       <w:r>
@@ -562,7 +562,7 @@
           <w:szCs w:val="24"/>
           <w:lang w:eastAsia="pl-PL"/>
         </w:rPr>
-        <w:t>ą</w:t>
+        <w:t>ym</w:t>
       </w:r>
       <w:proofErr w:type="spellEnd"/>
       <w:r>
@@ -820,7 +820,7 @@
           <w:szCs w:val="24"/>
           <w:lang w:eastAsia="pl-PL"/>
         </w:rPr>
-        <w:t>84 1140 2004 0000 3202 7942 7526</w:t>
+        <w:t>28 1140 2004 0000 3402 7054 1393</w:t>
       </w:r>
       <w:proofErr w:type="spellEnd"/>
       <w:r>

</xml_diff>